<commit_message>
Atualização com nome e rm do aluno.
</commit_message>
<xml_diff>
--- a/Documentacao/Requisitos-Sistemas-Coleta.docx
+++ b/Documentacao/Requisitos-Sistemas-Coleta.docx
@@ -4,6 +4,33 @@
   <w:body>
     <w:p>
       <w:pPr>
+        <w:jc w:val="center"/>
+        <w:rPr>
+          <w:rFonts w:ascii="Arial" w:hAnsi="Arial" w:cs="Arial"/>
+          <w:sz w:val="24"/>
+        </w:rPr>
+      </w:pPr>
+      <w:r>
+        <w:rPr>
+          <w:rFonts w:ascii="Arial" w:hAnsi="Arial" w:cs="Arial"/>
+          <w:sz w:val="24"/>
+        </w:rPr>
+        <w:t>Requisitos-Sistemas-Coleta</w:t>
+      </w:r>
+      <w:bookmarkStart w:id="0" w:name="_GoBack"/>
+      <w:bookmarkEnd w:id="0"/>
+    </w:p>
+    <w:p>
+      <w:pPr>
+        <w:jc w:val="center"/>
+        <w:rPr>
+          <w:rFonts w:ascii="Arial" w:hAnsi="Arial" w:cs="Arial"/>
+          <w:sz w:val="24"/>
+        </w:rPr>
+      </w:pPr>
+    </w:p>
+    <w:p>
+      <w:pPr>
         <w:rPr>
           <w:rFonts w:ascii="Arial" w:hAnsi="Arial" w:cs="Arial"/>
           <w:sz w:val="24"/>
@@ -69,15 +96,33 @@
           <w:sz w:val="24"/>
         </w:rPr>
       </w:pPr>
-      <w:bookmarkStart w:id="0" w:name="_GoBack"/>
-      <w:bookmarkEnd w:id="0"/>
     </w:p>
     <w:p/>
     <w:p/>
     <w:p/>
-    <w:p/>
-    <w:p/>
-    <w:p/>
+    <w:p>
+      <w:pPr>
+        <w:rPr>
+          <w:rFonts w:ascii="Arial" w:hAnsi="Arial" w:cs="Arial"/>
+          <w:sz w:val="24"/>
+        </w:rPr>
+      </w:pPr>
+    </w:p>
+    <w:p>
+      <w:pPr>
+        <w:rPr>
+          <w:rFonts w:ascii="Arial" w:hAnsi="Arial" w:cs="Arial"/>
+          <w:sz w:val="24"/>
+        </w:rPr>
+      </w:pPr>
+      <w:r>
+        <w:rPr>
+          <w:rFonts w:ascii="Arial" w:hAnsi="Arial" w:cs="Arial"/>
+          <w:sz w:val="24"/>
+        </w:rPr>
+        <w:t>André Luiz Costa Cupertino / RM:83288</w:t>
+      </w:r>
+    </w:p>
     <w:p>
       <w:hyperlink r:id="rId4" w:history="1">
         <w:r>

</xml_diff>